<commit_message>
added UML creator and report.pdf
</commit_message>
<xml_diff>
--- a/Refactoring the Bad Boids.docx
+++ b/Refactoring the Bad Boids.docx
@@ -31,6 +31,57 @@
           <w:lang w:val="en-US"/>
         </w:rPr>
       </w:pPr>
+      <w:r>
+        <w:rPr>
+          <w:rFonts w:ascii="Times" w:hAnsi="Times" w:cs="Times"/>
+          <w:color w:val="000000"/>
+          <w:sz w:val="26"/>
+          <w:szCs w:val="26"/>
+          <w:lang w:val="en-US"/>
+        </w:rPr>
+        <w:t>Name:</w:t>
+      </w:r>
+      <w:r>
+        <w:rPr>
+          <w:rFonts w:ascii="Times" w:hAnsi="Times" w:cs="Times"/>
+          <w:color w:val="000000"/>
+          <w:sz w:val="26"/>
+          <w:szCs w:val="26"/>
+          <w:lang w:val="en-US"/>
+        </w:rPr>
+        <w:tab/>
+      </w:r>
+      <w:r>
+        <w:rPr>
+          <w:rFonts w:ascii="Times" w:hAnsi="Times" w:cs="Times"/>
+          <w:color w:val="000000"/>
+          <w:sz w:val="26"/>
+          <w:szCs w:val="26"/>
+          <w:lang w:val="en-US"/>
+        </w:rPr>
+        <w:tab/>
+      </w:r>
+      <w:r>
+        <w:rPr>
+          <w:rFonts w:ascii="Times" w:hAnsi="Times" w:cs="Times"/>
+          <w:color w:val="000000"/>
+          <w:sz w:val="26"/>
+          <w:szCs w:val="26"/>
+          <w:lang w:val="en-US"/>
+        </w:rPr>
+        <w:tab/>
+      </w:r>
+      <w:r>
+        <w:rPr>
+          <w:rFonts w:ascii="Times" w:hAnsi="Times" w:cs="Times"/>
+          <w:color w:val="000000"/>
+          <w:sz w:val="26"/>
+          <w:szCs w:val="26"/>
+          <w:lang w:val="en-US"/>
+        </w:rPr>
+        <w:tab/>
+        <w:t xml:space="preserve">Stephen Morrell </w:t>
+      </w:r>
     </w:p>
     <w:p>
       <w:pPr>
@@ -55,7 +106,7 @@
           <w:szCs w:val="26"/>
           <w:lang w:val="en-US"/>
         </w:rPr>
-        <w:t>Name:</w:t>
+        <w:t>Student number</w:t>
       </w:r>
       <w:r>
         <w:rPr>
@@ -76,27 +127,7 @@
           <w:lang w:val="en-US"/>
         </w:rPr>
         <w:tab/>
-      </w:r>
-      <w:r>
-        <w:rPr>
-          <w:rFonts w:ascii="Times" w:hAnsi="Times" w:cs="Times"/>
-          <w:color w:val="000000"/>
-          <w:sz w:val="26"/>
-          <w:szCs w:val="26"/>
-          <w:lang w:val="en-US"/>
-        </w:rPr>
-        <w:tab/>
-      </w:r>
-      <w:r>
-        <w:rPr>
-          <w:rFonts w:ascii="Times" w:hAnsi="Times" w:cs="Times"/>
-          <w:color w:val="000000"/>
-          <w:sz w:val="26"/>
-          <w:szCs w:val="26"/>
-          <w:lang w:val="en-US"/>
-        </w:rPr>
-        <w:tab/>
-        <w:t xml:space="preserve">Stephen Morrell </w:t>
+        <w:t>rmapjmo</w:t>
       </w:r>
     </w:p>
     <w:p>
@@ -109,19 +140,10 @@
         <w:rPr>
           <w:rFonts w:ascii="Times" w:hAnsi="Times" w:cs="Times"/>
           <w:color w:val="000000"/>
-          <w:sz w:val="26"/>
-          <w:szCs w:val="26"/>
           <w:lang w:val="en-US"/>
         </w:rPr>
       </w:pPr>
-    </w:p>
-    <w:p>
-      <w:pPr>
-        <w:widowControl w:val="0"/>
-        <w:autoSpaceDE w:val="0"/>
-        <w:autoSpaceDN w:val="0"/>
-        <w:adjustRightInd w:val="0"/>
-        <w:spacing w:after="240" w:line="300" w:lineRule="atLeast"/>
+      <w:r>
         <w:rPr>
           <w:rFonts w:ascii="Times" w:hAnsi="Times" w:cs="Times"/>
           <w:color w:val="000000"/>
@@ -129,7 +151,8 @@
           <w:szCs w:val="26"/>
           <w:lang w:val="en-US"/>
         </w:rPr>
-      </w:pPr>
+        <w:t xml:space="preserve">Code of the module </w:t>
+      </w:r>
       <w:r>
         <w:rPr>
           <w:rFonts w:ascii="Times" w:hAnsi="Times" w:cs="Times"/>
@@ -138,7 +161,7 @@
           <w:szCs w:val="26"/>
           <w:lang w:val="en-US"/>
         </w:rPr>
-        <w:t>Student number</w:t>
+        <w:tab/>
       </w:r>
       <w:r>
         <w:rPr>
@@ -149,754 +172,741 @@
           <w:lang w:val="en-US"/>
         </w:rPr>
         <w:tab/>
-      </w:r>
-      <w:r>
-        <w:rPr>
-          <w:rFonts w:ascii="Times" w:hAnsi="Times" w:cs="Times"/>
-          <w:color w:val="000000"/>
-          <w:sz w:val="26"/>
-          <w:szCs w:val="26"/>
-          <w:lang w:val="en-US"/>
-        </w:rPr>
-        <w:tab/>
-        <w:t>rmapjmo</w:t>
+        <w:t>MPHYG001</w:t>
       </w:r>
     </w:p>
     <w:p>
       <w:pPr>
-        <w:widowControl w:val="0"/>
-        <w:autoSpaceDE w:val="0"/>
-        <w:autoSpaceDN w:val="0"/>
-        <w:adjustRightInd w:val="0"/>
-        <w:spacing w:after="240" w:line="300" w:lineRule="atLeast"/>
-        <w:rPr>
-          <w:rFonts w:ascii="Times" w:hAnsi="Times" w:cs="Times"/>
-          <w:color w:val="000000"/>
-          <w:sz w:val="26"/>
-          <w:szCs w:val="26"/>
-          <w:lang w:val="en-US"/>
-        </w:rPr>
+        <w:pStyle w:val="Heading2"/>
       </w:pPr>
+      <w:r>
+        <w:t>Smells</w:t>
+      </w:r>
     </w:p>
     <w:p>
-      <w:pPr>
-        <w:widowControl w:val="0"/>
-        <w:autoSpaceDE w:val="0"/>
-        <w:autoSpaceDN w:val="0"/>
-        <w:adjustRightInd w:val="0"/>
-        <w:spacing w:after="240" w:line="300" w:lineRule="atLeast"/>
-        <w:rPr>
-          <w:rFonts w:ascii="Times" w:hAnsi="Times" w:cs="Times"/>
-          <w:color w:val="000000"/>
-          <w:lang w:val="en-US"/>
-        </w:rPr>
-      </w:pPr>
-      <w:r>
-        <w:rPr>
-          <w:rFonts w:ascii="Times" w:hAnsi="Times" w:cs="Times"/>
-          <w:color w:val="000000"/>
-          <w:sz w:val="26"/>
-          <w:szCs w:val="26"/>
-          <w:lang w:val="en-US"/>
-        </w:rPr>
-        <w:t xml:space="preserve">Code of the module </w:t>
-      </w:r>
-      <w:r>
-        <w:rPr>
-          <w:rFonts w:ascii="Times" w:hAnsi="Times" w:cs="Times"/>
-          <w:color w:val="000000"/>
-          <w:sz w:val="26"/>
-          <w:szCs w:val="26"/>
-          <w:lang w:val="en-US"/>
-        </w:rPr>
-        <w:tab/>
-      </w:r>
-      <w:r>
-        <w:rPr>
-          <w:rFonts w:ascii="Times" w:hAnsi="Times" w:cs="Times"/>
-          <w:color w:val="000000"/>
-          <w:sz w:val="26"/>
-          <w:szCs w:val="26"/>
-          <w:lang w:val="en-US"/>
-        </w:rPr>
-        <w:tab/>
-        <w:t>MPHYG001</w:t>
+      <w:r>
+        <w:t>Lists by name the code smells identified refactorings used, making reference</w:t>
       </w:r>
     </w:p>
-    <w:p/>
+    <w:p>
+      <w:r>
+        <w:t>to the git commit log [2 marks]</w:t>
+      </w:r>
+    </w:p>
+    <w:tbl>
+      <w:tblPr>
+        <w:tblStyle w:val="TableGrid"/>
+        <w:tblW w:w="10847" w:type="dxa"/>
+        <w:tblInd w:w="108" w:type="dxa"/>
+        <w:tblLook w:val="04A0" w:firstRow="1" w:lastRow="0" w:firstColumn="1" w:lastColumn="0" w:noHBand="0" w:noVBand="1"/>
+      </w:tblPr>
+      <w:tblGrid>
+        <w:gridCol w:w="3713"/>
+        <w:gridCol w:w="3278"/>
+        <w:gridCol w:w="3856"/>
+      </w:tblGrid>
+      <w:tr>
+        <w:trPr>
+          <w:trHeight w:val="109"/>
+        </w:trPr>
+        <w:tc>
+          <w:tcPr>
+            <w:tcW w:w="3713" w:type="dxa"/>
+          </w:tcPr>
+          <w:p>
+            <w:pPr>
+              <w:rPr>
+                <w:b/>
+              </w:rPr>
+            </w:pPr>
+            <w:r>
+              <w:rPr>
+                <w:b/>
+              </w:rPr>
+              <w:t>Smell</w:t>
+            </w:r>
+          </w:p>
+        </w:tc>
+        <w:tc>
+          <w:tcPr>
+            <w:tcW w:w="3278" w:type="dxa"/>
+          </w:tcPr>
+          <w:p>
+            <w:pPr>
+              <w:rPr>
+                <w:b/>
+              </w:rPr>
+            </w:pPr>
+            <w:r>
+              <w:rPr>
+                <w:b/>
+              </w:rPr>
+              <w:t>Refactor</w:t>
+            </w:r>
+          </w:p>
+        </w:tc>
+        <w:tc>
+          <w:tcPr>
+            <w:tcW w:w="3856" w:type="dxa"/>
+          </w:tcPr>
+          <w:p>
+            <w:pPr>
+              <w:rPr>
+                <w:b/>
+              </w:rPr>
+            </w:pPr>
+            <w:r>
+              <w:rPr>
+                <w:b/>
+              </w:rPr>
+              <w:t>Commit message</w:t>
+            </w:r>
+          </w:p>
+        </w:tc>
+      </w:tr>
+      <w:tr>
+        <w:trPr>
+          <w:trHeight w:val="228"/>
+        </w:trPr>
+        <w:tc>
+          <w:tcPr>
+            <w:tcW w:w="3713" w:type="dxa"/>
+          </w:tcPr>
+          <w:p>
+            <w:r>
+              <w:t>Raw numbers appear in your code</w:t>
+            </w:r>
+            <w:r>
+              <w:tab/>
+            </w:r>
+          </w:p>
+        </w:tc>
+        <w:tc>
+          <w:tcPr>
+            <w:tcW w:w="3278" w:type="dxa"/>
+          </w:tcPr>
+          <w:p>
+            <w:r>
+              <w:t>Replace magic numbers with constants</w:t>
+            </w:r>
+          </w:p>
+          <w:p>
+            <w:r>
+              <w:t>Replace constants with a configuration file</w:t>
+            </w:r>
+          </w:p>
+        </w:tc>
+        <w:tc>
+          <w:tcPr>
+            <w:tcW w:w="3856" w:type="dxa"/>
+          </w:tcPr>
+          <w:p>
+            <w:r>
+              <w:t>parameters to config file, added non-standard initiation tests</w:t>
+            </w:r>
+            <w:r>
+              <w:br/>
+            </w:r>
+            <w:r>
+              <w:t>first refactor of match_speed</w:t>
+            </w:r>
+          </w:p>
+        </w:tc>
+      </w:tr>
+      <w:tr>
+        <w:trPr>
+          <w:trHeight w:val="228"/>
+        </w:trPr>
+        <w:tc>
+          <w:tcPr>
+            <w:tcW w:w="3713" w:type="dxa"/>
+          </w:tcPr>
+          <w:p>
+            <w:r>
+              <w:t>Fragments of repeated code appear</w:t>
+            </w:r>
+          </w:p>
+        </w:tc>
+        <w:tc>
+          <w:tcPr>
+            <w:tcW w:w="3278" w:type="dxa"/>
+          </w:tcPr>
+          <w:p>
+            <w:r>
+              <w:t>Replace repeated code with a function</w:t>
+            </w:r>
+          </w:p>
+        </w:tc>
+        <w:tc>
+          <w:tcPr>
+            <w:tcW w:w="3856" w:type="dxa"/>
+          </w:tcPr>
+          <w:p>
+            <w:r>
+              <w:t>refactor velocity update</w:t>
+            </w:r>
+            <w:r>
+              <w:t xml:space="preserve">, </w:t>
+            </w:r>
+            <w:r>
+              <w:t>first refactor of match_speed</w:t>
+            </w:r>
+          </w:p>
+        </w:tc>
+      </w:tr>
+      <w:tr>
+        <w:trPr>
+          <w:trHeight w:val="219"/>
+        </w:trPr>
+        <w:tc>
+          <w:tcPr>
+            <w:tcW w:w="3713" w:type="dxa"/>
+          </w:tcPr>
+          <w:p>
+            <w:r>
+              <w:t>Code needs a comment to explain what it is for</w:t>
+            </w:r>
+          </w:p>
+        </w:tc>
+        <w:tc>
+          <w:tcPr>
+            <w:tcW w:w="3278" w:type="dxa"/>
+          </w:tcPr>
+          <w:p>
+            <w:r>
+              <w:t>Change of variable/function/class name</w:t>
+            </w:r>
+          </w:p>
+        </w:tc>
+        <w:tc>
+          <w:tcPr>
+            <w:tcW w:w="3856" w:type="dxa"/>
+          </w:tcPr>
+          <w:p>
+            <w:r>
+              <w:t>refactor flee neighbours</w:t>
+            </w:r>
+            <w:r>
+              <w:t xml:space="preserve">, </w:t>
+            </w:r>
+            <w:r>
+              <w:t>refactor fly_to_middle</w:t>
+            </w:r>
+            <w:r>
+              <w:t>, + many others</w:t>
+            </w:r>
+          </w:p>
+        </w:tc>
+      </w:tr>
+      <w:tr>
+        <w:trPr>
+          <w:trHeight w:val="118"/>
+        </w:trPr>
+        <w:tc>
+          <w:tcPr>
+            <w:tcW w:w="3713" w:type="dxa"/>
+          </w:tcPr>
+          <w:p>
+            <w:r>
+              <w:t>An expression becomes long</w:t>
+            </w:r>
+          </w:p>
+        </w:tc>
+        <w:tc>
+          <w:tcPr>
+            <w:tcW w:w="3278" w:type="dxa"/>
+          </w:tcPr>
+          <w:p/>
+        </w:tc>
+        <w:tc>
+          <w:tcPr>
+            <w:tcW w:w="3856" w:type="dxa"/>
+          </w:tcPr>
+          <w:p>
+            <w:r>
+              <w:t>refactor flee neighbours</w:t>
+            </w:r>
+          </w:p>
+        </w:tc>
+      </w:tr>
+      <w:tr>
+        <w:trPr>
+          <w:trHeight w:val="228"/>
+        </w:trPr>
+        <w:tc>
+          <w:tcPr>
+            <w:tcW w:w="3713" w:type="dxa"/>
+          </w:tcPr>
+          <w:p>
+            <w:r>
+              <w:t>Loop variable is an integer from 1 to something</w:t>
+            </w:r>
+          </w:p>
+        </w:tc>
+        <w:tc>
+          <w:tcPr>
+            <w:tcW w:w="3278" w:type="dxa"/>
+          </w:tcPr>
+          <w:p>
+            <w:r>
+              <w:t>Replace loop with iterator</w:t>
+            </w:r>
+          </w:p>
+        </w:tc>
+        <w:tc>
+          <w:tcPr>
+            <w:tcW w:w="3856" w:type="dxa"/>
+          </w:tcPr>
+          <w:p/>
+        </w:tc>
+      </w:tr>
+      <w:tr>
+        <w:trPr>
+          <w:trHeight w:val="228"/>
+        </w:trPr>
+        <w:tc>
+          <w:tcPr>
+            <w:tcW w:w="3713" w:type="dxa"/>
+          </w:tcPr>
+          <w:p>
+            <w:r>
+              <w:t>I</w:t>
+            </w:r>
+            <w:r>
+              <w:t>t feels like surely someone else must have done this at some point</w:t>
+            </w:r>
+          </w:p>
+        </w:tc>
+        <w:tc>
+          <w:tcPr>
+            <w:tcW w:w="3278" w:type="dxa"/>
+          </w:tcPr>
+          <w:p>
+            <w:r>
+              <w:t>Replace hand-written code with library code</w:t>
+            </w:r>
+          </w:p>
+        </w:tc>
+        <w:tc>
+          <w:tcPr>
+            <w:tcW w:w="3856" w:type="dxa"/>
+          </w:tcPr>
+          <w:p>
+            <w:r>
+              <w:t>used np.random and added x min max test. works ok</w:t>
+            </w:r>
+          </w:p>
+        </w:tc>
+      </w:tr>
+      <w:tr>
+        <w:trPr>
+          <w:trHeight w:val="228"/>
+        </w:trPr>
+        <w:tc>
+          <w:tcPr>
+            <w:tcW w:w="3713" w:type="dxa"/>
+          </w:tcPr>
+          <w:p>
+            <w:r>
+              <w:t>A function needs to work corresponding indices of several arrays:</w:t>
+            </w:r>
+          </w:p>
+        </w:tc>
+        <w:tc>
+          <w:tcPr>
+            <w:tcW w:w="3278" w:type="dxa"/>
+          </w:tcPr>
+          <w:p>
+            <w:r>
+              <w:t>Replace set of arrays with array of structures</w:t>
+            </w:r>
+          </w:p>
+          <w:p/>
+        </w:tc>
+        <w:tc>
+          <w:tcPr>
+            <w:tcW w:w="3856" w:type="dxa"/>
+          </w:tcPr>
+          <w:p/>
+        </w:tc>
+      </w:tr>
+      <w:tr>
+        <w:trPr>
+          <w:trHeight w:val="219"/>
+        </w:trPr>
+        <w:tc>
+          <w:tcPr>
+            <w:tcW w:w="3713" w:type="dxa"/>
+          </w:tcPr>
+          <w:p>
+            <w:r>
+              <w:t>You need to change your code file to explore different research scenarios</w:t>
+            </w:r>
+          </w:p>
+        </w:tc>
+        <w:tc>
+          <w:tcPr>
+            <w:tcW w:w="3278" w:type="dxa"/>
+          </w:tcPr>
+          <w:p/>
+        </w:tc>
+        <w:tc>
+          <w:tcPr>
+            <w:tcW w:w="3856" w:type="dxa"/>
+          </w:tcPr>
+          <w:p>
+            <w:r>
+              <w:t>parameters to config file, added non-standard initiation tests</w:t>
+            </w:r>
+          </w:p>
+        </w:tc>
+      </w:tr>
+      <w:tr>
+        <w:trPr>
+          <w:trHeight w:val="228"/>
+        </w:trPr>
+        <w:tc>
+          <w:tcPr>
+            <w:tcW w:w="3713" w:type="dxa"/>
+          </w:tcPr>
+          <w:p>
+            <w:r>
+              <w:t>A global variable is assigned and then used inside a called function:</w:t>
+            </w:r>
+          </w:p>
+        </w:tc>
+        <w:tc>
+          <w:tcPr>
+            <w:tcW w:w="3278" w:type="dxa"/>
+          </w:tcPr>
+          <w:p>
+            <w:r>
+              <w:t>Replace global variables with function arguments</w:t>
+            </w:r>
+          </w:p>
+        </w:tc>
+        <w:tc>
+          <w:tcPr>
+            <w:tcW w:w="3856" w:type="dxa"/>
+          </w:tcPr>
+          <w:p>
+            <w:r>
+              <w:t>use global variables</w:t>
+            </w:r>
+          </w:p>
+        </w:tc>
+      </w:tr>
+      <w:tr>
+        <w:trPr>
+          <w:trHeight w:val="228"/>
+        </w:trPr>
+        <w:tc>
+          <w:tcPr>
+            <w:tcW w:w="3713" w:type="dxa"/>
+          </w:tcPr>
+          <w:p>
+            <w:r>
+              <w:t>Two neighbouring loops have the same for statement</w:t>
+            </w:r>
+          </w:p>
+        </w:tc>
+        <w:tc>
+          <w:tcPr>
+            <w:tcW w:w="3278" w:type="dxa"/>
+          </w:tcPr>
+          <w:p>
+            <w:r>
+              <w:t>Break a large function into smaller units</w:t>
+            </w:r>
+          </w:p>
+        </w:tc>
+        <w:tc>
+          <w:tcPr>
+            <w:tcW w:w="3856" w:type="dxa"/>
+          </w:tcPr>
+          <w:p>
+            <w:r>
+              <w:tab/>
+            </w:r>
+          </w:p>
+          <w:p>
+            <w:r>
+              <w:t>refactor flee neighbours</w:t>
+            </w:r>
+          </w:p>
+        </w:tc>
+      </w:tr>
+      <w:tr>
+        <w:trPr>
+          <w:trHeight w:val="574"/>
+        </w:trPr>
+        <w:tc>
+          <w:tcPr>
+            <w:tcW w:w="3713" w:type="dxa"/>
+          </w:tcPr>
+          <w:p>
+            <w:r>
+              <w:t>A function or subroutine no longer fits on a page in your editor</w:t>
+            </w:r>
+          </w:p>
+        </w:tc>
+        <w:tc>
+          <w:tcPr>
+            <w:tcW w:w="3278" w:type="dxa"/>
+          </w:tcPr>
+          <w:p>
+            <w:r>
+              <w:t>Separate code concepts into files or modules</w:t>
+            </w:r>
+          </w:p>
+        </w:tc>
+        <w:tc>
+          <w:tcPr>
+            <w:tcW w:w="3856" w:type="dxa"/>
+          </w:tcPr>
+          <w:p>
+            <w:r>
+              <w:t>moved functions to boid_utilities</w:t>
+            </w:r>
+          </w:p>
+        </w:tc>
+      </w:tr>
+      <w:tr>
+        <w:trPr>
+          <w:trHeight w:val="574"/>
+        </w:trPr>
+        <w:tc>
+          <w:tcPr>
+            <w:tcW w:w="3713" w:type="dxa"/>
+          </w:tcPr>
+          <w:p>
+            <w:r>
+              <w:t>A line of code is indented more than three levels</w:t>
+            </w:r>
+          </w:p>
+        </w:tc>
+        <w:tc>
+          <w:tcPr>
+            <w:tcW w:w="3278" w:type="dxa"/>
+          </w:tcPr>
+          <w:p>
+            <w:r>
+              <w:t>Separate code concepts into files or modules</w:t>
+            </w:r>
+          </w:p>
+        </w:tc>
+        <w:tc>
+          <w:tcPr>
+            <w:tcW w:w="3856" w:type="dxa"/>
+          </w:tcPr>
+          <w:p>
+            <w:r>
+              <w:t>moved functions to boid_utilities</w:t>
+            </w:r>
+          </w:p>
+        </w:tc>
+      </w:tr>
+      <w:tr>
+        <w:trPr>
+          <w:trHeight w:val="574"/>
+        </w:trPr>
+        <w:tc>
+          <w:tcPr>
+            <w:tcW w:w="3713" w:type="dxa"/>
+          </w:tcPr>
+          <w:p>
+            <w:r>
+              <w:t xml:space="preserve">A piece of code interacts with the surrounding code through just a </w:t>
+            </w:r>
+            <w:r>
+              <w:lastRenderedPageBreak/>
+              <w:t>few variables</w:t>
+            </w:r>
+          </w:p>
+        </w:tc>
+        <w:tc>
+          <w:tcPr>
+            <w:tcW w:w="3278" w:type="dxa"/>
+          </w:tcPr>
+          <w:p>
+            <w:r>
+              <w:lastRenderedPageBreak/>
+              <w:t>Break a large function into smaller units</w:t>
+            </w:r>
+          </w:p>
+        </w:tc>
+        <w:tc>
+          <w:tcPr>
+            <w:tcW w:w="3856" w:type="dxa"/>
+          </w:tcPr>
+          <w:p>
+            <w:r>
+              <w:t>refactor flee neighbours</w:t>
+            </w:r>
+          </w:p>
+          <w:p>
+            <w:r>
+              <w:t>refactor velocity update</w:t>
+            </w:r>
+          </w:p>
+          <w:p>
+            <w:r>
+              <w:lastRenderedPageBreak/>
+              <w:t>first refactor of match_speed</w:t>
+            </w:r>
+          </w:p>
+        </w:tc>
+      </w:tr>
+      <w:tr>
+        <w:trPr>
+          <w:trHeight w:val="346"/>
+        </w:trPr>
+        <w:tc>
+          <w:tcPr>
+            <w:tcW w:w="3713" w:type="dxa"/>
+          </w:tcPr>
+          <w:p>
+            <w:r>
+              <w:lastRenderedPageBreak/>
+              <w:t>You find it hard to locate a piece of code</w:t>
+            </w:r>
+          </w:p>
+        </w:tc>
+        <w:tc>
+          <w:tcPr>
+            <w:tcW w:w="3278" w:type="dxa"/>
+          </w:tcPr>
+          <w:p>
+            <w:r>
+              <w:t>Break a large function into smaller units</w:t>
+            </w:r>
+          </w:p>
+        </w:tc>
+        <w:tc>
+          <w:tcPr>
+            <w:tcW w:w="3856" w:type="dxa"/>
+          </w:tcPr>
+          <w:p>
+            <w:r>
+              <w:t>refactor flee neighbours</w:t>
+            </w:r>
+          </w:p>
+          <w:p>
+            <w:r>
+              <w:t>refactor velocity update</w:t>
+            </w:r>
+          </w:p>
+          <w:p>
+            <w:r>
+              <w:t>first refactor of match_speed</w:t>
+            </w:r>
+          </w:p>
+        </w:tc>
+      </w:tr>
+      <w:tr>
+        <w:trPr>
+          <w:trHeight w:val="346"/>
+        </w:trPr>
+        <w:tc>
+          <w:tcPr>
+            <w:tcW w:w="3713" w:type="dxa"/>
+          </w:tcPr>
+          <w:p>
+            <w:r>
+              <w:t>You get a lot of version control conflicts</w:t>
+            </w:r>
+          </w:p>
+        </w:tc>
+        <w:tc>
+          <w:tcPr>
+            <w:tcW w:w="3278" w:type="dxa"/>
+          </w:tcPr>
+          <w:p/>
+        </w:tc>
+        <w:tc>
+          <w:tcPr>
+            <w:tcW w:w="3856" w:type="dxa"/>
+          </w:tcPr>
+          <w:p/>
+        </w:tc>
+      </w:tr>
+    </w:tbl>
     <w:p/>
     <w:p>
       <w:pPr>
         <w:pStyle w:val="Heading2"/>
       </w:pPr>
       <w:r>
-        <w:t>Smells</w:t>
+        <w:t>UML</w:t>
       </w:r>
     </w:p>
     <w:p>
       <w:r>
-        <w:t>Lists by name the code smells identified refactorings used, making reference</w:t>
+        <w:t>Includes a UML diagram of the final class structure [1 mark]</w:t>
       </w:r>
     </w:p>
     <w:p>
       <w:r>
-        <w:t>to the git commit log [2 marks]</w:t>
+        <w:rPr>
+          <w:noProof/>
+          <w:lang w:val="en-US"/>
+        </w:rPr>
+        <w:drawing>
+          <wp:inline distT="0" distB="0" distL="0" distR="0" wp14:anchorId="3E4FC6B2" wp14:editId="5A510A9E">
+            <wp:extent cx="5669280" cy="2251075"/>
+            <wp:effectExtent l="0" t="0" r="0" b="9525"/>
+            <wp:docPr id="1" name="Picture 1"/>
+            <wp:cNvGraphicFramePr>
+              <a:graphicFrameLocks xmlns:a="http://schemas.openxmlformats.org/drawingml/2006/main" noChangeAspect="1"/>
+            </wp:cNvGraphicFramePr>
+            <a:graphic xmlns:a="http://schemas.openxmlformats.org/drawingml/2006/main">
+              <a:graphicData uri="http://schemas.openxmlformats.org/drawingml/2006/picture">
+                <pic:pic xmlns:pic="http://schemas.openxmlformats.org/drawingml/2006/picture">
+                  <pic:nvPicPr>
+                    <pic:cNvPr id="0" name="Picture 1"/>
+                    <pic:cNvPicPr>
+                      <a:picLocks noChangeAspect="1" noChangeArrowheads="1"/>
+                    </pic:cNvPicPr>
+                  </pic:nvPicPr>
+                  <pic:blipFill>
+                    <a:blip r:embed="rId8">
+                      <a:extLst>
+                        <a:ext uri="{28A0092B-C50C-407E-A947-70E740481C1C}">
+                          <a14:useLocalDpi xmlns:a14="http://schemas.microsoft.com/office/drawing/2010/main" val="0"/>
+                        </a:ext>
+                      </a:extLst>
+                    </a:blip>
+                    <a:srcRect/>
+                    <a:stretch>
+                      <a:fillRect/>
+                    </a:stretch>
+                  </pic:blipFill>
+                  <pic:spPr bwMode="auto">
+                    <a:xfrm>
+                      <a:off x="0" y="0"/>
+                      <a:ext cx="5669280" cy="2251075"/>
+                    </a:xfrm>
+                    <a:prstGeom prst="rect">
+                      <a:avLst/>
+                    </a:prstGeom>
+                    <a:noFill/>
+                    <a:ln>
+                      <a:noFill/>
+                    </a:ln>
+                  </pic:spPr>
+                </pic:pic>
+              </a:graphicData>
+            </a:graphic>
+          </wp:inline>
+        </w:drawing>
       </w:r>
     </w:p>
-    <w:tbl>
-      <w:tblPr>
-        <w:tblStyle w:val="TableGrid"/>
-        <w:tblW w:w="10908" w:type="dxa"/>
-        <w:tblInd w:w="108" w:type="dxa"/>
-        <w:tblLook w:val="04A0" w:firstRow="1" w:lastRow="0" w:firstColumn="1" w:lastColumn="0" w:noHBand="0" w:noVBand="1"/>
-      </w:tblPr>
-      <w:tblGrid>
-        <w:gridCol w:w="3734"/>
-        <w:gridCol w:w="3297"/>
-        <w:gridCol w:w="3877"/>
-      </w:tblGrid>
-      <w:tr>
-        <w:trPr>
-          <w:trHeight w:val="277"/>
-        </w:trPr>
-        <w:tc>
-          <w:tcPr>
-            <w:tcW w:w="3734" w:type="dxa"/>
-          </w:tcPr>
-          <w:p>
-            <w:pPr>
-              <w:rPr>
-                <w:b/>
-              </w:rPr>
-            </w:pPr>
-            <w:r>
-              <w:rPr>
-                <w:b/>
-              </w:rPr>
-              <w:t>Smell</w:t>
-            </w:r>
-          </w:p>
-        </w:tc>
-        <w:tc>
-          <w:tcPr>
-            <w:tcW w:w="3297" w:type="dxa"/>
-          </w:tcPr>
-          <w:p>
-            <w:pPr>
-              <w:rPr>
-                <w:b/>
-              </w:rPr>
-            </w:pPr>
-            <w:r>
-              <w:rPr>
-                <w:b/>
-              </w:rPr>
-              <w:t>Refactor</w:t>
-            </w:r>
-          </w:p>
-        </w:tc>
-        <w:tc>
-          <w:tcPr>
-            <w:tcW w:w="3877" w:type="dxa"/>
-          </w:tcPr>
-          <w:p>
-            <w:pPr>
-              <w:rPr>
-                <w:b/>
-              </w:rPr>
-            </w:pPr>
-            <w:r>
-              <w:rPr>
-                <w:b/>
-              </w:rPr>
-              <w:t>Commit message</w:t>
-            </w:r>
-          </w:p>
-        </w:tc>
-      </w:tr>
-      <w:tr>
-        <w:trPr>
-          <w:trHeight w:val="577"/>
-        </w:trPr>
-        <w:tc>
-          <w:tcPr>
-            <w:tcW w:w="3734" w:type="dxa"/>
-          </w:tcPr>
-          <w:p>
-            <w:r>
-              <w:t>Raw numbers appear in your code</w:t>
-            </w:r>
-            <w:r>
-              <w:tab/>
-            </w:r>
-          </w:p>
-        </w:tc>
-        <w:tc>
-          <w:tcPr>
-            <w:tcW w:w="3297" w:type="dxa"/>
-          </w:tcPr>
-          <w:p>
-            <w:r>
-              <w:t>Replace magic numbers with constants</w:t>
-            </w:r>
-          </w:p>
-          <w:p>
-            <w:r>
-              <w:t>Replace constants with a configuration file</w:t>
-            </w:r>
-          </w:p>
-        </w:tc>
-        <w:tc>
-          <w:tcPr>
-            <w:tcW w:w="3877" w:type="dxa"/>
-          </w:tcPr>
-          <w:p>
-            <w:r>
-              <w:t>parameters to config file, added non-standard initiation tests</w:t>
-            </w:r>
-            <w:r>
-              <w:br/>
-            </w:r>
-            <w:r>
-              <w:t>first refactor of match_speed</w:t>
-            </w:r>
-          </w:p>
-        </w:tc>
-      </w:tr>
-      <w:tr>
-        <w:trPr>
-          <w:trHeight w:val="577"/>
-        </w:trPr>
-        <w:tc>
-          <w:tcPr>
-            <w:tcW w:w="3734" w:type="dxa"/>
-          </w:tcPr>
-          <w:p>
-            <w:r>
-              <w:t>Fragments of repeated code appear</w:t>
-            </w:r>
-          </w:p>
-        </w:tc>
-        <w:tc>
-          <w:tcPr>
-            <w:tcW w:w="3297" w:type="dxa"/>
-          </w:tcPr>
-          <w:p>
-            <w:r>
-              <w:t>Replace repeated code with a function</w:t>
-            </w:r>
-          </w:p>
-        </w:tc>
-        <w:tc>
-          <w:tcPr>
-            <w:tcW w:w="3877" w:type="dxa"/>
-          </w:tcPr>
-          <w:p>
-            <w:r>
-              <w:t>refactor velocity update</w:t>
-            </w:r>
-            <w:r>
-              <w:t xml:space="preserve">, </w:t>
-            </w:r>
-            <w:r>
-              <w:t>first refactor of match_speed</w:t>
-            </w:r>
-          </w:p>
-        </w:tc>
-      </w:tr>
-      <w:tr>
-        <w:trPr>
-          <w:trHeight w:val="554"/>
-        </w:trPr>
-        <w:tc>
-          <w:tcPr>
-            <w:tcW w:w="3734" w:type="dxa"/>
-          </w:tcPr>
-          <w:p>
-            <w:r>
-              <w:t>Code needs a comment to explain what it is for</w:t>
-            </w:r>
-          </w:p>
-        </w:tc>
-        <w:tc>
-          <w:tcPr>
-            <w:tcW w:w="3297" w:type="dxa"/>
-          </w:tcPr>
-          <w:p>
-            <w:r>
-              <w:t>Change of variable/function/class name</w:t>
-            </w:r>
-          </w:p>
-        </w:tc>
-        <w:tc>
-          <w:tcPr>
-            <w:tcW w:w="3877" w:type="dxa"/>
-          </w:tcPr>
-          <w:p>
-            <w:r>
-              <w:t>refactor flee neighbours</w:t>
-            </w:r>
-            <w:r>
-              <w:t xml:space="preserve">, </w:t>
-            </w:r>
-            <w:r>
-              <w:t>refactor fly_to_middle</w:t>
-            </w:r>
-            <w:r>
-              <w:t>, + many others</w:t>
-            </w:r>
-          </w:p>
-        </w:tc>
-      </w:tr>
-      <w:tr>
-        <w:trPr>
-          <w:trHeight w:val="300"/>
-        </w:trPr>
-        <w:tc>
-          <w:tcPr>
-            <w:tcW w:w="3734" w:type="dxa"/>
-          </w:tcPr>
-          <w:p>
-            <w:r>
-              <w:t>An expression becomes long</w:t>
-            </w:r>
-          </w:p>
-        </w:tc>
-        <w:tc>
-          <w:tcPr>
-            <w:tcW w:w="3297" w:type="dxa"/>
-          </w:tcPr>
-          <w:p/>
-        </w:tc>
-        <w:tc>
-          <w:tcPr>
-            <w:tcW w:w="3877" w:type="dxa"/>
-          </w:tcPr>
-          <w:p>
-            <w:r>
-              <w:t>refactor flee neighbours</w:t>
-            </w:r>
-          </w:p>
-        </w:tc>
-      </w:tr>
-      <w:tr>
-        <w:trPr>
-          <w:trHeight w:val="577"/>
-        </w:trPr>
-        <w:tc>
-          <w:tcPr>
-            <w:tcW w:w="3734" w:type="dxa"/>
-          </w:tcPr>
-          <w:p>
-            <w:r>
-              <w:t>Loop variable is an integer from 1 to something</w:t>
-            </w:r>
-          </w:p>
-        </w:tc>
-        <w:tc>
-          <w:tcPr>
-            <w:tcW w:w="3297" w:type="dxa"/>
-          </w:tcPr>
-          <w:p>
-            <w:r>
-              <w:t>Replace loop with iterator</w:t>
-            </w:r>
-          </w:p>
-        </w:tc>
-        <w:tc>
-          <w:tcPr>
-            <w:tcW w:w="3877" w:type="dxa"/>
-          </w:tcPr>
-          <w:p/>
-        </w:tc>
-      </w:tr>
-      <w:tr>
-        <w:trPr>
-          <w:trHeight w:val="577"/>
-        </w:trPr>
-        <w:tc>
-          <w:tcPr>
-            <w:tcW w:w="3734" w:type="dxa"/>
-          </w:tcPr>
-          <w:p>
-            <w:r>
-              <w:t>I</w:t>
-            </w:r>
-            <w:r>
-              <w:t>t feels like surely someone else must have done this at some point</w:t>
-            </w:r>
-          </w:p>
-        </w:tc>
-        <w:tc>
-          <w:tcPr>
-            <w:tcW w:w="3297" w:type="dxa"/>
-          </w:tcPr>
-          <w:p>
-            <w:r>
-              <w:t>Replace hand-written code with library code</w:t>
-            </w:r>
-          </w:p>
-        </w:tc>
-        <w:tc>
-          <w:tcPr>
-            <w:tcW w:w="3877" w:type="dxa"/>
-          </w:tcPr>
-          <w:p>
-            <w:r>
-              <w:t>used np.random and added x min max test. works ok</w:t>
-            </w:r>
-          </w:p>
-        </w:tc>
-      </w:tr>
-      <w:tr>
-        <w:trPr>
-          <w:trHeight w:val="577"/>
-        </w:trPr>
-        <w:tc>
-          <w:tcPr>
-            <w:tcW w:w="3734" w:type="dxa"/>
-          </w:tcPr>
-          <w:p>
-            <w:r>
-              <w:t>A function needs to work corresponding indices of several arrays:</w:t>
-            </w:r>
-          </w:p>
-        </w:tc>
-        <w:tc>
-          <w:tcPr>
-            <w:tcW w:w="3297" w:type="dxa"/>
-          </w:tcPr>
-          <w:p>
-            <w:r>
-              <w:t>Replace set of arrays with array of structures</w:t>
-            </w:r>
-          </w:p>
-          <w:p/>
-        </w:tc>
-        <w:tc>
-          <w:tcPr>
-            <w:tcW w:w="3877" w:type="dxa"/>
-          </w:tcPr>
-          <w:p/>
-        </w:tc>
-      </w:tr>
-      <w:tr>
-        <w:trPr>
-          <w:trHeight w:val="554"/>
-        </w:trPr>
-        <w:tc>
-          <w:tcPr>
-            <w:tcW w:w="3734" w:type="dxa"/>
-          </w:tcPr>
-          <w:p>
-            <w:r>
-              <w:t>You need to change your code file to explore different research scenarios</w:t>
-            </w:r>
-          </w:p>
-        </w:tc>
-        <w:tc>
-          <w:tcPr>
-            <w:tcW w:w="3297" w:type="dxa"/>
-          </w:tcPr>
-          <w:p/>
-        </w:tc>
-        <w:tc>
-          <w:tcPr>
-            <w:tcW w:w="3877" w:type="dxa"/>
-          </w:tcPr>
-          <w:p>
-            <w:r>
-              <w:t>parameters to config file, added non-standard initiation tests</w:t>
-            </w:r>
-          </w:p>
-        </w:tc>
-      </w:tr>
-      <w:tr>
-        <w:trPr>
-          <w:trHeight w:val="577"/>
-        </w:trPr>
-        <w:tc>
-          <w:tcPr>
-            <w:tcW w:w="3734" w:type="dxa"/>
-          </w:tcPr>
-          <w:p>
-            <w:r>
-              <w:t>A global variable is assigned and then used inside a called function:</w:t>
-            </w:r>
-          </w:p>
-        </w:tc>
-        <w:tc>
-          <w:tcPr>
-            <w:tcW w:w="3297" w:type="dxa"/>
-          </w:tcPr>
-          <w:p>
-            <w:r>
-              <w:t>Replace global variables with function arguments</w:t>
-            </w:r>
-          </w:p>
-        </w:tc>
-        <w:tc>
-          <w:tcPr>
-            <w:tcW w:w="3877" w:type="dxa"/>
-          </w:tcPr>
-          <w:p>
-            <w:r>
-              <w:t>use global variables</w:t>
-            </w:r>
-          </w:p>
-        </w:tc>
-      </w:tr>
-      <w:tr>
-        <w:trPr>
-          <w:trHeight w:val="577"/>
-        </w:trPr>
-        <w:tc>
-          <w:tcPr>
-            <w:tcW w:w="3734" w:type="dxa"/>
-          </w:tcPr>
-          <w:p>
-            <w:r>
-              <w:t>Two neighbouring loops have the same for statement</w:t>
-            </w:r>
-          </w:p>
-        </w:tc>
-        <w:tc>
-          <w:tcPr>
-            <w:tcW w:w="3297" w:type="dxa"/>
-          </w:tcPr>
-          <w:p>
-            <w:r>
-              <w:t>Break a large function into smaller units</w:t>
-            </w:r>
-          </w:p>
-        </w:tc>
-        <w:tc>
-          <w:tcPr>
-            <w:tcW w:w="3877" w:type="dxa"/>
-          </w:tcPr>
-          <w:p>
-            <w:r>
-              <w:tab/>
-            </w:r>
-          </w:p>
-          <w:p>
-            <w:r>
-              <w:t>refactor flee neighbours</w:t>
-            </w:r>
-          </w:p>
-        </w:tc>
-      </w:tr>
-      <w:tr>
-        <w:trPr>
-          <w:trHeight w:val="1454"/>
-        </w:trPr>
-        <w:tc>
-          <w:tcPr>
-            <w:tcW w:w="3734" w:type="dxa"/>
-          </w:tcPr>
-          <w:p>
-            <w:r>
-              <w:lastRenderedPageBreak/>
-              <w:t>A function or subroutine no longer fits on a page in your editor</w:t>
-            </w:r>
-          </w:p>
-        </w:tc>
-        <w:tc>
-          <w:tcPr>
-            <w:tcW w:w="3297" w:type="dxa"/>
-          </w:tcPr>
-          <w:p>
-            <w:r>
-              <w:t>Separate code concepts into files or modules</w:t>
-            </w:r>
-          </w:p>
-        </w:tc>
-        <w:tc>
-          <w:tcPr>
-            <w:tcW w:w="3877" w:type="dxa"/>
-          </w:tcPr>
-          <w:p>
-            <w:r>
-              <w:t>moved functions to boid_utilities</w:t>
-            </w:r>
-          </w:p>
-        </w:tc>
-      </w:tr>
-      <w:tr>
-        <w:trPr>
-          <w:trHeight w:val="1454"/>
-        </w:trPr>
-        <w:tc>
-          <w:tcPr>
-            <w:tcW w:w="3734" w:type="dxa"/>
-          </w:tcPr>
-          <w:p>
-            <w:r>
-              <w:t>A line of code is indented more than three levels</w:t>
-            </w:r>
-          </w:p>
-        </w:tc>
-        <w:tc>
-          <w:tcPr>
-            <w:tcW w:w="3297" w:type="dxa"/>
-          </w:tcPr>
-          <w:p>
-            <w:r>
-              <w:t>Separate code concepts into files or modules</w:t>
-            </w:r>
-          </w:p>
-        </w:tc>
-        <w:tc>
-          <w:tcPr>
-            <w:tcW w:w="3877" w:type="dxa"/>
-          </w:tcPr>
-          <w:p>
-            <w:r>
-              <w:t>moved functions to boid_utilities</w:t>
-            </w:r>
-          </w:p>
-        </w:tc>
-      </w:tr>
-      <w:tr>
-        <w:trPr>
-          <w:trHeight w:val="1454"/>
-        </w:trPr>
-        <w:tc>
-          <w:tcPr>
-            <w:tcW w:w="3734" w:type="dxa"/>
-          </w:tcPr>
-          <w:p>
-            <w:r>
-              <w:t>A piece of code interacts with the surrounding code through just a few variables</w:t>
-            </w:r>
-          </w:p>
-        </w:tc>
-        <w:tc>
-          <w:tcPr>
-            <w:tcW w:w="3297" w:type="dxa"/>
-          </w:tcPr>
-          <w:p>
-            <w:r>
-              <w:t>Break a large function into smaller units</w:t>
-            </w:r>
-          </w:p>
-        </w:tc>
-        <w:tc>
-          <w:tcPr>
-            <w:tcW w:w="3877" w:type="dxa"/>
-          </w:tcPr>
-          <w:p>
-            <w:r>
-              <w:t>refactor flee neighbours</w:t>
-            </w:r>
-          </w:p>
-          <w:p>
-            <w:r>
-              <w:t>refactor velocity update</w:t>
-            </w:r>
-          </w:p>
-          <w:p>
-            <w:r>
-              <w:t>first refactor of match_speed</w:t>
-            </w:r>
-          </w:p>
-        </w:tc>
-      </w:tr>
-      <w:tr>
-        <w:trPr>
-          <w:trHeight w:val="877"/>
-        </w:trPr>
-        <w:tc>
-          <w:tcPr>
-            <w:tcW w:w="3734" w:type="dxa"/>
-          </w:tcPr>
-          <w:p>
-            <w:r>
-              <w:t>You find it hard to locate a piece of code</w:t>
-            </w:r>
-          </w:p>
-        </w:tc>
-        <w:tc>
-          <w:tcPr>
-            <w:tcW w:w="3297" w:type="dxa"/>
-          </w:tcPr>
-          <w:p>
-            <w:r>
-              <w:t>Break a large function into smaller units</w:t>
-            </w:r>
-          </w:p>
-        </w:tc>
-        <w:tc>
-          <w:tcPr>
-            <w:tcW w:w="3877" w:type="dxa"/>
-          </w:tcPr>
-          <w:p>
-            <w:r>
-              <w:t>refactor flee neighbours</w:t>
-            </w:r>
-          </w:p>
-          <w:p>
-            <w:r>
-              <w:t>refactor velocity update</w:t>
-            </w:r>
-          </w:p>
-          <w:p>
-            <w:r>
-              <w:t>first refactor of match_speed</w:t>
-            </w:r>
-          </w:p>
-        </w:tc>
-      </w:tr>
-      <w:tr>
-        <w:trPr>
-          <w:trHeight w:val="877"/>
-        </w:trPr>
-        <w:tc>
-          <w:tcPr>
-            <w:tcW w:w="3734" w:type="dxa"/>
-          </w:tcPr>
-          <w:p>
-            <w:r>
-              <w:t>You get a lot of version control conflicts</w:t>
-            </w:r>
-          </w:p>
-        </w:tc>
-        <w:tc>
-          <w:tcPr>
-            <w:tcW w:w="3297" w:type="dxa"/>
-          </w:tcPr>
-          <w:p/>
-        </w:tc>
-        <w:tc>
-          <w:tcPr>
-            <w:tcW w:w="3877" w:type="dxa"/>
-          </w:tcPr>
-          <w:p/>
-        </w:tc>
-      </w:tr>
-    </w:tbl>
-    <w:p/>
     <w:p/>
     <w:p>
       <w:pPr>
         <w:pStyle w:val="Heading2"/>
       </w:pPr>
       <w:r>
-        <w:t>UML</w:t>
-      </w:r>
-    </w:p>
-    <w:p>
-      <w:r>
-        <w:t>Includes a UML diagram of the final class structure [1 mark]</w:t>
-      </w:r>
-    </w:p>
-    <w:p/>
-    <w:p/>
-    <w:p>
-      <w:pPr>
-        <w:pStyle w:val="Heading2"/>
-      </w:pPr>
-      <w:r>
         <w:t>Refactoring</w:t>
       </w:r>
     </w:p>
@@ -945,20 +955,36 @@
     </w:p>
     <w:p/>
     <w:p>
-      <w:r>
+      <w:pPr>
+        <w:rPr>
+          <w:i/>
+        </w:rPr>
+      </w:pPr>
+      <w:r>
+        <w:rPr>
+          <w:i/>
+        </w:rPr>
         <w:t xml:space="preserve">There wasn’t always a 1:1 relationship between the smell / refactor and the commit.  I.e. many commits dealt with multiple issues. </w:t>
       </w:r>
     </w:p>
     <w:p>
-      <w:r>
+      <w:pPr>
+        <w:rPr>
+          <w:i/>
+        </w:rPr>
+      </w:pPr>
+      <w:r>
+        <w:rPr>
+          <w:i/>
+        </w:rPr>
         <w:t xml:space="preserve">Absolute referencing to import the .yml files broke when improving the directory structure. Fortunately the os.path.join function allows ‘..’ as part of the path. </w:t>
       </w:r>
-    </w:p>
-    <w:p>
       <w:bookmarkStart w:id="0" w:name="_GoBack"/>
       <w:bookmarkEnd w:id="0"/>
     </w:p>
     <w:sectPr>
+      <w:footerReference w:type="even" r:id="rId9"/>
+      <w:footerReference w:type="default" r:id="rId10"/>
       <w:pgSz w:w="12240" w:h="15840"/>
       <w:pgMar w:top="1440" w:right="1080" w:bottom="1440" w:left="1080" w:header="720" w:footer="720" w:gutter="0"/>
       <w:cols w:space="720"/>
@@ -966,6 +992,133 @@
     </w:sectPr>
   </w:body>
 </w:document>
+</file>
+
+<file path=word/endnotes.xml><?xml version="1.0" encoding="utf-8"?>
+<w:endnotes xmlns:wpc="http://schemas.microsoft.com/office/word/2010/wordprocessingCanvas" xmlns:mo="http://schemas.microsoft.com/office/mac/office/2008/main" xmlns:mc="http://schemas.openxmlformats.org/markup-compatibility/2006" xmlns:mv="urn:schemas-microsoft-com:mac:vml" xmlns:o="urn:schemas-microsoft-com:office:office" xmlns:r="http://schemas.openxmlformats.org/officeDocument/2006/relationships" xmlns:m="http://schemas.openxmlformats.org/officeDocument/2006/math" xmlns:v="urn:schemas-microsoft-com:vml" xmlns:wp14="http://schemas.microsoft.com/office/word/2010/wordprocessingDrawing" xmlns:wp="http://schemas.openxmlformats.org/drawingml/2006/wordprocessingDrawing" xmlns:w10="urn:schemas-microsoft-com:office:word" xmlns:w="http://schemas.openxmlformats.org/wordprocessingml/2006/main" xmlns:w14="http://schemas.microsoft.com/office/word/2010/wordml" xmlns:wpg="http://schemas.microsoft.com/office/word/2010/wordprocessingGroup" xmlns:wpi="http://schemas.microsoft.com/office/word/2010/wordprocessingInk" xmlns:wne="http://schemas.microsoft.com/office/word/2006/wordml" xmlns:wps="http://schemas.microsoft.com/office/word/2010/wordprocessingShape" mc:Ignorable="w14 wp14">
+  <w:endnote w:type="separator" w:id="-1">
+    <w:p>
+      <w:r>
+        <w:separator/>
+      </w:r>
+    </w:p>
+  </w:endnote>
+  <w:endnote w:type="continuationSeparator" w:id="0">
+    <w:p>
+      <w:r>
+        <w:continuationSeparator/>
+      </w:r>
+    </w:p>
+  </w:endnote>
+</w:endnotes>
+</file>
+
+<file path=word/footer1.xml><?xml version="1.0" encoding="utf-8"?>
+<w:ftr xmlns:wpc="http://schemas.microsoft.com/office/word/2010/wordprocessingCanvas" xmlns:mo="http://schemas.microsoft.com/office/mac/office/2008/main" xmlns:mc="http://schemas.openxmlformats.org/markup-compatibility/2006" xmlns:mv="urn:schemas-microsoft-com:mac:vml" xmlns:o="urn:schemas-microsoft-com:office:office" xmlns:r="http://schemas.openxmlformats.org/officeDocument/2006/relationships" xmlns:m="http://schemas.openxmlformats.org/officeDocument/2006/math" xmlns:v="urn:schemas-microsoft-com:vml" xmlns:wp14="http://schemas.microsoft.com/office/word/2010/wordprocessingDrawing" xmlns:wp="http://schemas.openxmlformats.org/drawingml/2006/wordprocessingDrawing" xmlns:w10="urn:schemas-microsoft-com:office:word" xmlns:w="http://schemas.openxmlformats.org/wordprocessingml/2006/main" xmlns:w14="http://schemas.microsoft.com/office/word/2010/wordml" xmlns:wpg="http://schemas.microsoft.com/office/word/2010/wordprocessingGroup" xmlns:wpi="http://schemas.microsoft.com/office/word/2010/wordprocessingInk" xmlns:wne="http://schemas.microsoft.com/office/word/2006/wordml" xmlns:wps="http://schemas.microsoft.com/office/word/2010/wordprocessingShape" mc:Ignorable="w14 wp14">
+  <w:p>
+    <w:pPr>
+      <w:pStyle w:val="Footer"/>
+      <w:framePr w:wrap="around" w:vAnchor="text" w:hAnchor="margin" w:xAlign="right" w:y="1"/>
+      <w:rPr>
+        <w:rStyle w:val="PageNumber"/>
+      </w:rPr>
+    </w:pPr>
+    <w:r>
+      <w:rPr>
+        <w:rStyle w:val="PageNumber"/>
+      </w:rPr>
+      <w:fldChar w:fldCharType="begin"/>
+    </w:r>
+    <w:r>
+      <w:rPr>
+        <w:rStyle w:val="PageNumber"/>
+      </w:rPr>
+      <w:instrText xml:space="preserve">PAGE  </w:instrText>
+    </w:r>
+    <w:r>
+      <w:rPr>
+        <w:rStyle w:val="PageNumber"/>
+      </w:rPr>
+      <w:fldChar w:fldCharType="end"/>
+    </w:r>
+  </w:p>
+  <w:p>
+    <w:pPr>
+      <w:pStyle w:val="Footer"/>
+      <w:ind w:right="360"/>
+    </w:pPr>
+  </w:p>
+</w:ftr>
+</file>
+
+<file path=word/footer2.xml><?xml version="1.0" encoding="utf-8"?>
+<w:ftr xmlns:wpc="http://schemas.microsoft.com/office/word/2010/wordprocessingCanvas" xmlns:mo="http://schemas.microsoft.com/office/mac/office/2008/main" xmlns:mc="http://schemas.openxmlformats.org/markup-compatibility/2006" xmlns:mv="urn:schemas-microsoft-com:mac:vml" xmlns:o="urn:schemas-microsoft-com:office:office" xmlns:r="http://schemas.openxmlformats.org/officeDocument/2006/relationships" xmlns:m="http://schemas.openxmlformats.org/officeDocument/2006/math" xmlns:v="urn:schemas-microsoft-com:vml" xmlns:wp14="http://schemas.microsoft.com/office/word/2010/wordprocessingDrawing" xmlns:wp="http://schemas.openxmlformats.org/drawingml/2006/wordprocessingDrawing" xmlns:w10="urn:schemas-microsoft-com:office:word" xmlns:w="http://schemas.openxmlformats.org/wordprocessingml/2006/main" xmlns:w14="http://schemas.microsoft.com/office/word/2010/wordml" xmlns:wpg="http://schemas.microsoft.com/office/word/2010/wordprocessingGroup" xmlns:wpi="http://schemas.microsoft.com/office/word/2010/wordprocessingInk" xmlns:wne="http://schemas.microsoft.com/office/word/2006/wordml" xmlns:wps="http://schemas.microsoft.com/office/word/2010/wordprocessingShape" mc:Ignorable="w14 wp14">
+  <w:p>
+    <w:pPr>
+      <w:pStyle w:val="Footer"/>
+      <w:framePr w:wrap="around" w:vAnchor="text" w:hAnchor="margin" w:xAlign="right" w:y="1"/>
+      <w:rPr>
+        <w:rStyle w:val="PageNumber"/>
+      </w:rPr>
+    </w:pPr>
+    <w:r>
+      <w:rPr>
+        <w:rStyle w:val="PageNumber"/>
+      </w:rPr>
+      <w:fldChar w:fldCharType="begin"/>
+    </w:r>
+    <w:r>
+      <w:rPr>
+        <w:rStyle w:val="PageNumber"/>
+      </w:rPr>
+      <w:instrText xml:space="preserve">PAGE  </w:instrText>
+    </w:r>
+    <w:r>
+      <w:rPr>
+        <w:rStyle w:val="PageNumber"/>
+      </w:rPr>
+      <w:fldChar w:fldCharType="separate"/>
+    </w:r>
+    <w:r>
+      <w:rPr>
+        <w:rStyle w:val="PageNumber"/>
+        <w:noProof/>
+      </w:rPr>
+      <w:t>1</w:t>
+    </w:r>
+    <w:r>
+      <w:rPr>
+        <w:rStyle w:val="PageNumber"/>
+      </w:rPr>
+      <w:fldChar w:fldCharType="end"/>
+    </w:r>
+  </w:p>
+  <w:p>
+    <w:pPr>
+      <w:pStyle w:val="Footer"/>
+      <w:ind w:right="360"/>
+    </w:pPr>
+  </w:p>
+</w:ftr>
+</file>
+
+<file path=word/footnotes.xml><?xml version="1.0" encoding="utf-8"?>
+<w:footnotes xmlns:wpc="http://schemas.microsoft.com/office/word/2010/wordprocessingCanvas" xmlns:mo="http://schemas.microsoft.com/office/mac/office/2008/main" xmlns:mc="http://schemas.openxmlformats.org/markup-compatibility/2006" xmlns:mv="urn:schemas-microsoft-com:mac:vml" xmlns:o="urn:schemas-microsoft-com:office:office" xmlns:r="http://schemas.openxmlformats.org/officeDocument/2006/relationships" xmlns:m="http://schemas.openxmlformats.org/officeDocument/2006/math" xmlns:v="urn:schemas-microsoft-com:vml" xmlns:wp14="http://schemas.microsoft.com/office/word/2010/wordprocessingDrawing" xmlns:wp="http://schemas.openxmlformats.org/drawingml/2006/wordprocessingDrawing" xmlns:w10="urn:schemas-microsoft-com:office:word" xmlns:w="http://schemas.openxmlformats.org/wordprocessingml/2006/main" xmlns:w14="http://schemas.microsoft.com/office/word/2010/wordml" xmlns:wpg="http://schemas.microsoft.com/office/word/2010/wordprocessingGroup" xmlns:wpi="http://schemas.microsoft.com/office/word/2010/wordprocessingInk" xmlns:wne="http://schemas.microsoft.com/office/word/2006/wordml" xmlns:wps="http://schemas.microsoft.com/office/word/2010/wordprocessingShape" mc:Ignorable="w14 wp14">
+  <w:footnote w:type="separator" w:id="-1">
+    <w:p>
+      <w:r>
+        <w:separator/>
+      </w:r>
+    </w:p>
+  </w:footnote>
+  <w:footnote w:type="continuationSeparator" w:id="0">
+    <w:p>
+      <w:r>
+        <w:continuationSeparator/>
+      </w:r>
+    </w:p>
+  </w:footnote>
+</w:footnotes>
 </file>
 
 <file path=word/numbering.xml><?xml version="1.0" encoding="utf-8"?>
@@ -1389,6 +1542,66 @@
       </w:tblCellMar>
     </w:tblPr>
   </w:style>
+  <w:style w:type="paragraph" w:styleId="BalloonText">
+    <w:name w:val="Balloon Text"/>
+    <w:basedOn w:val="Normal"/>
+    <w:link w:val="BalloonTextChar"/>
+    <w:uiPriority w:val="99"/>
+    <w:semiHidden/>
+    <w:unhideWhenUsed/>
+    <w:rsid w:val="000C6A6E"/>
+    <w:rPr>
+      <w:rFonts w:ascii="Lucida Grande" w:hAnsi="Lucida Grande" w:cs="Lucida Grande"/>
+      <w:sz w:val="18"/>
+      <w:szCs w:val="18"/>
+    </w:rPr>
+  </w:style>
+  <w:style w:type="character" w:customStyle="1" w:styleId="BalloonTextChar">
+    <w:name w:val="Balloon Text Char"/>
+    <w:basedOn w:val="DefaultParagraphFont"/>
+    <w:link w:val="BalloonText"/>
+    <w:uiPriority w:val="99"/>
+    <w:semiHidden/>
+    <w:rsid w:val="000C6A6E"/>
+    <w:rPr>
+      <w:rFonts w:ascii="Lucida Grande" w:hAnsi="Lucida Grande" w:cs="Lucida Grande"/>
+      <w:sz w:val="18"/>
+      <w:szCs w:val="18"/>
+      <w:lang w:val="en-GB"/>
+    </w:rPr>
+  </w:style>
+  <w:style w:type="paragraph" w:styleId="Footer">
+    <w:name w:val="footer"/>
+    <w:basedOn w:val="Normal"/>
+    <w:link w:val="FooterChar"/>
+    <w:uiPriority w:val="99"/>
+    <w:unhideWhenUsed/>
+    <w:rsid w:val="000C6A6E"/>
+    <w:pPr>
+      <w:tabs>
+        <w:tab w:val="center" w:pos="4320"/>
+        <w:tab w:val="right" w:pos="8640"/>
+      </w:tabs>
+    </w:pPr>
+  </w:style>
+  <w:style w:type="character" w:customStyle="1" w:styleId="FooterChar">
+    <w:name w:val="Footer Char"/>
+    <w:basedOn w:val="DefaultParagraphFont"/>
+    <w:link w:val="Footer"/>
+    <w:uiPriority w:val="99"/>
+    <w:rsid w:val="000C6A6E"/>
+    <w:rPr>
+      <w:lang w:val="en-GB"/>
+    </w:rPr>
+  </w:style>
+  <w:style w:type="character" w:styleId="PageNumber">
+    <w:name w:val="page number"/>
+    <w:basedOn w:val="DefaultParagraphFont"/>
+    <w:uiPriority w:val="99"/>
+    <w:semiHidden/>
+    <w:unhideWhenUsed/>
+    <w:rsid w:val="000C6A6E"/>
+  </w:style>
 </w:styles>
 </file>
 
@@ -1691,6 +1904,66 @@
         <w:right w:w="108" w:type="dxa"/>
       </w:tblCellMar>
     </w:tblPr>
+  </w:style>
+  <w:style w:type="paragraph" w:styleId="BalloonText">
+    <w:name w:val="Balloon Text"/>
+    <w:basedOn w:val="Normal"/>
+    <w:link w:val="BalloonTextChar"/>
+    <w:uiPriority w:val="99"/>
+    <w:semiHidden/>
+    <w:unhideWhenUsed/>
+    <w:rsid w:val="000C6A6E"/>
+    <w:rPr>
+      <w:rFonts w:ascii="Lucida Grande" w:hAnsi="Lucida Grande" w:cs="Lucida Grande"/>
+      <w:sz w:val="18"/>
+      <w:szCs w:val="18"/>
+    </w:rPr>
+  </w:style>
+  <w:style w:type="character" w:customStyle="1" w:styleId="BalloonTextChar">
+    <w:name w:val="Balloon Text Char"/>
+    <w:basedOn w:val="DefaultParagraphFont"/>
+    <w:link w:val="BalloonText"/>
+    <w:uiPriority w:val="99"/>
+    <w:semiHidden/>
+    <w:rsid w:val="000C6A6E"/>
+    <w:rPr>
+      <w:rFonts w:ascii="Lucida Grande" w:hAnsi="Lucida Grande" w:cs="Lucida Grande"/>
+      <w:sz w:val="18"/>
+      <w:szCs w:val="18"/>
+      <w:lang w:val="en-GB"/>
+    </w:rPr>
+  </w:style>
+  <w:style w:type="paragraph" w:styleId="Footer">
+    <w:name w:val="footer"/>
+    <w:basedOn w:val="Normal"/>
+    <w:link w:val="FooterChar"/>
+    <w:uiPriority w:val="99"/>
+    <w:unhideWhenUsed/>
+    <w:rsid w:val="000C6A6E"/>
+    <w:pPr>
+      <w:tabs>
+        <w:tab w:val="center" w:pos="4320"/>
+        <w:tab w:val="right" w:pos="8640"/>
+      </w:tabs>
+    </w:pPr>
+  </w:style>
+  <w:style w:type="character" w:customStyle="1" w:styleId="FooterChar">
+    <w:name w:val="Footer Char"/>
+    <w:basedOn w:val="DefaultParagraphFont"/>
+    <w:link w:val="Footer"/>
+    <w:uiPriority w:val="99"/>
+    <w:rsid w:val="000C6A6E"/>
+    <w:rPr>
+      <w:lang w:val="en-GB"/>
+    </w:rPr>
+  </w:style>
+  <w:style w:type="character" w:styleId="PageNumber">
+    <w:name w:val="page number"/>
+    <w:basedOn w:val="DefaultParagraphFont"/>
+    <w:uiPriority w:val="99"/>
+    <w:semiHidden/>
+    <w:unhideWhenUsed/>
+    <w:rsid w:val="000C6A6E"/>
   </w:style>
 </w:styles>
 </file>

</xml_diff>